<commit_message>
minor text changes after section 1
</commit_message>
<xml_diff>
--- a/Lab 1/Lab 1 Instructions.docx
+++ b/Lab 1/Lab 1 Instructions.docx
@@ -1026,7 +1026,71 @@
           <w:sz w:val="30"/>
           <w:szCs w:val="30"/>
         </w:rPr>
-        <w:t>Try switching the legs of led so that pin 13 connects to the left leg. What happens?</w:t>
+        <w:t xml:space="preserve">Try </w:t>
+      </w:r>
+      <w:r>
+        <w:rPr>
+          <w:rFonts w:ascii="Times New Roman" w:hAnsi="Times New Roman" w:cs="Times New Roman"/>
+          <w:sz w:val="30"/>
+          <w:szCs w:val="30"/>
+        </w:rPr>
+        <w:t xml:space="preserve">wiring </w:t>
+      </w:r>
+      <w:r>
+        <w:rPr>
+          <w:rFonts w:ascii="Times New Roman" w:hAnsi="Times New Roman" w:cs="Times New Roman"/>
+          <w:sz w:val="30"/>
+          <w:szCs w:val="30"/>
+        </w:rPr>
+        <w:t xml:space="preserve">pin 13 </w:t>
+      </w:r>
+      <w:r>
+        <w:rPr>
+          <w:rFonts w:ascii="Times New Roman" w:hAnsi="Times New Roman" w:cs="Times New Roman"/>
+          <w:sz w:val="30"/>
+          <w:szCs w:val="30"/>
+        </w:rPr>
+        <w:t xml:space="preserve">to </w:t>
+      </w:r>
+      <w:r>
+        <w:rPr>
+          <w:rFonts w:ascii="Times New Roman" w:hAnsi="Times New Roman" w:cs="Times New Roman"/>
+          <w:sz w:val="30"/>
+          <w:szCs w:val="30"/>
+        </w:rPr>
+        <w:t>the left leg</w:t>
+      </w:r>
+      <w:r>
+        <w:rPr>
+          <w:rFonts w:ascii="Times New Roman" w:hAnsi="Times New Roman" w:cs="Times New Roman"/>
+          <w:sz w:val="30"/>
+          <w:szCs w:val="30"/>
+        </w:rPr>
+        <w:t xml:space="preserve"> and ground to right leg</w:t>
+      </w:r>
+      <w:r>
+        <w:rPr>
+          <w:rFonts w:ascii="Times New Roman" w:hAnsi="Times New Roman" w:cs="Times New Roman"/>
+          <w:sz w:val="30"/>
+          <w:szCs w:val="30"/>
+        </w:rPr>
+        <w:t>. What happens</w:t>
+      </w:r>
+      <w:r>
+        <w:rPr>
+          <w:rFonts w:ascii="Times New Roman" w:hAnsi="Times New Roman" w:cs="Times New Roman"/>
+          <w:sz w:val="30"/>
+          <w:szCs w:val="30"/>
+        </w:rPr>
+        <w:t>(or doesn’t happen)</w:t>
+      </w:r>
+      <w:r>
+        <w:rPr>
+          <w:rFonts w:ascii="Times New Roman" w:hAnsi="Times New Roman" w:cs="Times New Roman"/>
+          <w:sz w:val="30"/>
+          <w:szCs w:val="30"/>
+        </w:rPr>
+        <w:t>?</w:t>
       </w:r>
     </w:p>
     <w:p>

</xml_diff>

<commit_message>
regrettably rewrote instructions for flipping the led another time
</commit_message>
<xml_diff>
--- a/Lab 1/Lab 1 Instructions.docx
+++ b/Lab 1/Lab 1 Instructions.docx
@@ -1,15 +1,13 @@
 
 <file path=word/document.xml><?xml version="1.0" encoding="utf-8"?>
-<w:document xmlns:o="urn:schemas-microsoft-com:office:office" xmlns:r="http://schemas.openxmlformats.org/officeDocument/2006/relationships" xmlns:v="urn:schemas-microsoft-com:vml" xmlns:w="http://schemas.openxmlformats.org/wordprocessingml/2006/main" xmlns:w10="urn:schemas-microsoft-com:office:word" xmlns:wp="http://schemas.openxmlformats.org/drawingml/2006/wordprocessingDrawing" xmlns:wps="http://schemas.microsoft.com/office/word/2010/wordprocessingShape" xmlns:wpg="http://schemas.microsoft.com/office/word/2010/wordprocessingGroup" xmlns:mc="http://schemas.openxmlformats.org/markup-compatibility/2006" xmlns:wp14="http://schemas.microsoft.com/office/word/2010/wordprocessingDrawing" xmlns:w14="http://schemas.microsoft.com/office/word/2010/wordml" mc:Ignorable="w14 wp14">
+<w:document xmlns:wpc="http://schemas.microsoft.com/office/word/2010/wordprocessingCanvas" xmlns:cx="http://schemas.microsoft.com/office/drawing/2014/chartex" xmlns:cx1="http://schemas.microsoft.com/office/drawing/2015/9/8/chartex" xmlns:cx2="http://schemas.microsoft.com/office/drawing/2015/10/21/chartex" xmlns:cx3="http://schemas.microsoft.com/office/drawing/2016/5/9/chartex" xmlns:cx4="http://schemas.microsoft.com/office/drawing/2016/5/10/chartex" xmlns:cx5="http://schemas.microsoft.com/office/drawing/2016/5/11/chartex" xmlns:cx6="http://schemas.microsoft.com/office/drawing/2016/5/12/chartex" xmlns:cx7="http://schemas.microsoft.com/office/drawing/2016/5/13/chartex" xmlns:cx8="http://schemas.microsoft.com/office/drawing/2016/5/14/chartex" xmlns:mc="http://schemas.openxmlformats.org/markup-compatibility/2006" xmlns:aink="http://schemas.microsoft.com/office/drawing/2016/ink" xmlns:am3d="http://schemas.microsoft.com/office/drawing/2017/model3d" xmlns:o="urn:schemas-microsoft-com:office:office" xmlns:r="http://schemas.openxmlformats.org/officeDocument/2006/relationships" xmlns:m="http://schemas.openxmlformats.org/officeDocument/2006/math" xmlns:v="urn:schemas-microsoft-com:vml" xmlns:wp14="http://schemas.microsoft.com/office/word/2010/wordprocessingDrawing" xmlns:wp="http://schemas.openxmlformats.org/drawingml/2006/wordprocessingDrawing" xmlns:w10="urn:schemas-microsoft-com:office:word" xmlns:w="http://schemas.openxmlformats.org/wordprocessingml/2006/main" xmlns:w14="http://schemas.microsoft.com/office/word/2010/wordml" xmlns:w15="http://schemas.microsoft.com/office/word/2012/wordml" xmlns:w16cex="http://schemas.microsoft.com/office/word/2018/wordml/cex" xmlns:w16cid="http://schemas.microsoft.com/office/word/2016/wordml/cid" xmlns:w16="http://schemas.microsoft.com/office/word/2018/wordml" xmlns:w16se="http://schemas.microsoft.com/office/word/2015/wordml/symex" xmlns:wpg="http://schemas.microsoft.com/office/word/2010/wordprocessingGroup" xmlns:wpi="http://schemas.microsoft.com/office/word/2010/wordprocessingInk" xmlns:wne="http://schemas.microsoft.com/office/word/2006/wordml" xmlns:wps="http://schemas.microsoft.com/office/word/2010/wordprocessingShape" mc:Ignorable="w14 w15 w16se w16cid w16 w16cex wp14">
   <w:body>
     <w:p>
       <w:pPr>
-        <w:pStyle w:val="Normal"/>
-        <w:spacing w:before="0" w:after="0"/>
+        <w:spacing w:after="0"/>
         <w:jc w:val="center"/>
         <w:rPr>
           <w:rFonts w:ascii="Times New Roman" w:hAnsi="Times New Roman" w:cs="Times New Roman"/>
-          <w:b/>
           <w:b/>
           <w:bCs/>
           <w:sz w:val="30"/>
@@ -18,7 +16,7 @@
       </w:pPr>
       <w:r>
         <w:rPr>
-          <w:rFonts w:cs="Times New Roman" w:ascii="Times New Roman" w:hAnsi="Times New Roman"/>
+          <w:rFonts w:ascii="Times New Roman" w:hAnsi="Times New Roman" w:cs="Times New Roman"/>
           <w:b/>
           <w:bCs/>
           <w:sz w:val="30"/>
@@ -29,12 +27,10 @@
     </w:p>
     <w:p>
       <w:pPr>
-        <w:pStyle w:val="Normal"/>
-        <w:spacing w:before="0" w:after="0"/>
+        <w:spacing w:after="0"/>
         <w:jc w:val="center"/>
         <w:rPr>
           <w:rFonts w:ascii="Times New Roman" w:hAnsi="Times New Roman" w:cs="Times New Roman"/>
-          <w:b/>
           <w:b/>
           <w:bCs/>
           <w:sz w:val="30"/>
@@ -43,7 +39,7 @@
       </w:pPr>
       <w:r>
         <w:rPr>
-          <w:rFonts w:cs="Times New Roman" w:ascii="Times New Roman" w:hAnsi="Times New Roman"/>
+          <w:rFonts w:ascii="Times New Roman" w:hAnsi="Times New Roman" w:cs="Times New Roman"/>
           <w:b/>
           <w:bCs/>
           <w:sz w:val="30"/>
@@ -54,33 +50,24 @@
     </w:p>
     <w:p>
       <w:pPr>
-        <w:pStyle w:val="Normal"/>
-        <w:rPr>
-          <w:rFonts w:ascii="Times New Roman" w:hAnsi="Times New Roman" w:cs="Times New Roman"/>
-          <w:sz w:val="30"/>
-          <w:szCs w:val="30"/>
-        </w:rPr>
-      </w:pPr>
-      <w:r>
-        <w:rPr>
-          <w:rFonts w:cs="Times New Roman" w:ascii="Times New Roman" w:hAnsi="Times New Roman"/>
-          <w:sz w:val="30"/>
-          <w:szCs w:val="30"/>
-        </w:rPr>
-      </w:r>
-    </w:p>
-    <w:p>
-      <w:pPr>
-        <w:pStyle w:val="Normal"/>
-        <w:rPr>
-          <w:rFonts w:ascii="Times New Roman" w:hAnsi="Times New Roman" w:cs="Times New Roman"/>
-          <w:sz w:val="30"/>
-          <w:szCs w:val="30"/>
-        </w:rPr>
-      </w:pPr>
-      <w:r>
-        <w:rPr>
-          <w:rFonts w:cs="Times New Roman" w:ascii="Times New Roman" w:hAnsi="Times New Roman"/>
+        <w:rPr>
+          <w:rFonts w:ascii="Times New Roman" w:hAnsi="Times New Roman" w:cs="Times New Roman"/>
+          <w:sz w:val="30"/>
+          <w:szCs w:val="30"/>
+        </w:rPr>
+      </w:pPr>
+    </w:p>
+    <w:p>
+      <w:pPr>
+        <w:rPr>
+          <w:rFonts w:ascii="Times New Roman" w:hAnsi="Times New Roman" w:cs="Times New Roman"/>
+          <w:sz w:val="30"/>
+          <w:szCs w:val="30"/>
+        </w:rPr>
+      </w:pPr>
+      <w:r>
+        <w:rPr>
+          <w:rFonts w:ascii="Times New Roman" w:hAnsi="Times New Roman" w:cs="Times New Roman"/>
           <w:sz w:val="30"/>
           <w:szCs w:val="30"/>
         </w:rPr>
@@ -91,35 +78,32 @@
       <w:pPr>
         <w:pStyle w:val="Title"/>
         <w:jc w:val="center"/>
-        <w:rPr/>
-      </w:pPr>
-      <w:r>
-        <w:rPr/>
+      </w:pPr>
+      <w:r>
         <w:t>Making an Account and getting started</w:t>
       </w:r>
     </w:p>
     <w:p>
       <w:pPr>
-        <w:pStyle w:val="Normal"/>
-        <w:rPr>
-          <w:rFonts w:ascii="Times New Roman" w:hAnsi="Times New Roman" w:cs="Times New Roman"/>
-          <w:sz w:val="30"/>
-          <w:szCs w:val="30"/>
-        </w:rPr>
-      </w:pPr>
-      <w:r>
-        <w:rPr>
-          <w:rFonts w:cs="Times New Roman" w:ascii="Times New Roman" w:hAnsi="Times New Roman"/>
+        <w:rPr>
+          <w:rFonts w:ascii="Times New Roman" w:hAnsi="Times New Roman" w:cs="Times New Roman"/>
+          <w:sz w:val="30"/>
+          <w:szCs w:val="30"/>
+        </w:rPr>
+      </w:pPr>
+      <w:r>
+        <w:rPr>
+          <w:rFonts w:ascii="Times New Roman" w:hAnsi="Times New Roman" w:cs="Times New Roman"/>
           <w:sz w:val="30"/>
           <w:szCs w:val="30"/>
         </w:rPr>
         <w:t xml:space="preserve">The website we will be using is </w:t>
       </w:r>
-      <w:hyperlink r:id="rId2">
+      <w:hyperlink r:id="rId6">
         <w:r>
           <w:rPr>
-            <w:rStyle w:val="InternetLink"/>
-            <w:rFonts w:cs="Times New Roman" w:ascii="Times New Roman" w:hAnsi="Times New Roman"/>
+            <w:rStyle w:val="Hyperlink"/>
+            <w:rFonts w:ascii="Times New Roman" w:hAnsi="Times New Roman" w:cs="Times New Roman"/>
             <w:sz w:val="30"/>
             <w:szCs w:val="30"/>
           </w:rPr>
@@ -128,7 +112,7 @@
       </w:hyperlink>
       <w:r>
         <w:rPr>
-          <w:rFonts w:cs="Times New Roman" w:ascii="Times New Roman" w:hAnsi="Times New Roman"/>
+          <w:rFonts w:ascii="Times New Roman" w:hAnsi="Times New Roman" w:cs="Times New Roman"/>
           <w:sz w:val="30"/>
           <w:szCs w:val="30"/>
         </w:rPr>
@@ -150,7 +134,7 @@
       </w:pPr>
       <w:r>
         <w:rPr>
-          <w:rFonts w:cs="Times New Roman" w:ascii="Times New Roman" w:hAnsi="Times New Roman"/>
+          <w:rFonts w:ascii="Times New Roman" w:hAnsi="Times New Roman" w:cs="Times New Roman"/>
           <w:sz w:val="30"/>
           <w:szCs w:val="30"/>
         </w:rPr>
@@ -172,11 +156,19 @@
       </w:pPr>
       <w:r>
         <w:rPr>
-          <w:rFonts w:cs="Times New Roman" w:ascii="Times New Roman" w:hAnsi="Times New Roman"/>
-          <w:sz w:val="30"/>
-          <w:szCs w:val="30"/>
-        </w:rPr>
-        <w:t>Click the logo in the top left corner to get to your main page</w:t>
+          <w:rFonts w:ascii="Times New Roman" w:hAnsi="Times New Roman" w:cs="Times New Roman"/>
+          <w:sz w:val="30"/>
+          <w:szCs w:val="30"/>
+        </w:rPr>
+        <w:t>Click the logo i</w:t>
+      </w:r>
+      <w:r>
+        <w:rPr>
+          <w:rFonts w:ascii="Times New Roman" w:hAnsi="Times New Roman" w:cs="Times New Roman"/>
+          <w:sz w:val="30"/>
+          <w:szCs w:val="30"/>
+        </w:rPr>
+        <w:t>n the top left corner to get to your main page</w:t>
       </w:r>
     </w:p>
     <w:p>
@@ -194,7 +186,7 @@
       </w:pPr>
       <w:r>
         <w:rPr>
-          <w:rFonts w:cs="Times New Roman" w:ascii="Times New Roman" w:hAnsi="Times New Roman"/>
+          <w:rFonts w:ascii="Times New Roman" w:hAnsi="Times New Roman" w:cs="Times New Roman"/>
           <w:sz w:val="30"/>
           <w:szCs w:val="30"/>
         </w:rPr>
@@ -216,7 +208,7 @@
       </w:pPr>
       <w:r>
         <w:rPr>
-          <w:rFonts w:cs="Times New Roman" w:ascii="Times New Roman" w:hAnsi="Times New Roman"/>
+          <w:rFonts w:ascii="Times New Roman" w:hAnsi="Times New Roman" w:cs="Times New Roman"/>
           <w:sz w:val="30"/>
           <w:szCs w:val="30"/>
         </w:rPr>
@@ -227,29 +219,34 @@
       <w:pPr>
         <w:pStyle w:val="Title"/>
         <w:jc w:val="center"/>
-        <w:rPr/>
-      </w:pPr>
-      <w:r>
-        <w:rPr/>
+      </w:pPr>
+      <w:r>
         <w:t>Creating your first circuit</w:t>
       </w:r>
     </w:p>
     <w:p>
       <w:pPr>
-        <w:pStyle w:val="Normal"/>
-        <w:rPr>
-          <w:rFonts w:ascii="Times New Roman" w:hAnsi="Times New Roman" w:cs="Times New Roman"/>
-          <w:sz w:val="30"/>
-          <w:szCs w:val="30"/>
-        </w:rPr>
-      </w:pPr>
-      <w:r>
-        <w:rPr>
-          <w:rFonts w:cs="Times New Roman" w:ascii="Times New Roman" w:hAnsi="Times New Roman"/>
-          <w:sz w:val="30"/>
-          <w:szCs w:val="30"/>
-        </w:rPr>
-        <w:t>In this lab we will do a simple circuit to get you familiar with Arduino. We will blink a led and say “hello world!”</w:t>
+        <w:rPr>
+          <w:rFonts w:ascii="Times New Roman" w:hAnsi="Times New Roman" w:cs="Times New Roman"/>
+          <w:sz w:val="30"/>
+          <w:szCs w:val="30"/>
+        </w:rPr>
+      </w:pPr>
+      <w:r>
+        <w:rPr>
+          <w:rFonts w:ascii="Times New Roman" w:hAnsi="Times New Roman" w:cs="Times New Roman"/>
+          <w:sz w:val="30"/>
+          <w:szCs w:val="30"/>
+        </w:rPr>
+        <w:t>In this lab we will do a simple circuit to get you familiar with Arduino. We will blink a led an</w:t>
+      </w:r>
+      <w:r>
+        <w:rPr>
+          <w:rFonts w:ascii="Times New Roman" w:hAnsi="Times New Roman" w:cs="Times New Roman"/>
+          <w:sz w:val="30"/>
+          <w:szCs w:val="30"/>
+        </w:rPr>
+        <w:t>d say “hello world!”</w:t>
       </w:r>
     </w:p>
     <w:p>
@@ -267,7 +264,7 @@
       </w:pPr>
       <w:r>
         <w:rPr>
-          <w:rFonts w:cs="Times New Roman" w:ascii="Times New Roman" w:hAnsi="Times New Roman"/>
+          <w:rFonts w:ascii="Times New Roman" w:hAnsi="Times New Roman" w:cs="Times New Roman"/>
           <w:sz w:val="30"/>
           <w:szCs w:val="30"/>
         </w:rPr>
@@ -276,7 +273,6 @@
     </w:p>
     <w:p>
       <w:pPr>
-        <w:pStyle w:val="Normal"/>
         <w:jc w:val="center"/>
         <w:rPr>
           <w:rFonts w:ascii="Times New Roman" w:hAnsi="Times New Roman" w:cs="Times New Roman"/>
@@ -285,12 +281,14 @@
         </w:rPr>
       </w:pPr>
       <w:r>
-        <w:rPr/>
+        <w:rPr>
+          <w:noProof/>
+        </w:rPr>
         <w:drawing>
-          <wp:inline distT="0" distB="0" distL="0" distR="0">
+          <wp:inline distT="0" distB="0" distL="0" distR="0" wp14:anchorId="3CAB05B4" wp14:editId="08069D91">
             <wp:extent cx="2190750" cy="1754505"/>
             <wp:effectExtent l="0" t="0" r="0" b="0"/>
-            <wp:docPr id="1" name="Picture 2" descr=""/>
+            <wp:docPr id="1" name="Picture 2"/>
             <wp:cNvGraphicFramePr>
               <a:graphicFrameLocks xmlns:a="http://schemas.openxmlformats.org/drawingml/2006/main" noChangeAspect="1"/>
             </wp:cNvGraphicFramePr>
@@ -298,13 +296,13 @@
               <a:graphicData uri="http://schemas.openxmlformats.org/drawingml/2006/picture">
                 <pic:pic xmlns:pic="http://schemas.openxmlformats.org/drawingml/2006/picture">
                   <pic:nvPicPr>
-                    <pic:cNvPr id="1" name="Picture 2" descr=""/>
+                    <pic:cNvPr id="1" name="Picture 2"/>
                     <pic:cNvPicPr>
                       <a:picLocks noChangeAspect="1" noChangeArrowheads="1"/>
                     </pic:cNvPicPr>
                   </pic:nvPicPr>
                   <pic:blipFill>
-                    <a:blip r:embed="rId3"/>
+                    <a:blip r:embed="rId7"/>
                     <a:stretch>
                       <a:fillRect/>
                     </a:stretch>
@@ -327,46 +325,53 @@
     </w:p>
     <w:p>
       <w:pPr>
-        <w:pStyle w:val="Normal"/>
-        <w:rPr>
-          <w:rFonts w:ascii="Times New Roman" w:hAnsi="Times New Roman" w:cs="Times New Roman"/>
-          <w:sz w:val="30"/>
-          <w:szCs w:val="30"/>
-        </w:rPr>
-      </w:pPr>
-      <w:r>
-        <w:rPr>
-          <w:rFonts w:cs="Times New Roman" w:ascii="Times New Roman" w:hAnsi="Times New Roman"/>
-          <w:sz w:val="30"/>
-          <w:szCs w:val="30"/>
-        </w:rPr>
-        <w:t xml:space="preserve">The breadboard will be used for connecting wires. It is less useful when wiring digitally and in the future you may decide to wire components directly together. However, for lab 1 I am requiring you to use the breadboard in case you ever need to use one in real life. </w:t>
-      </w:r>
-    </w:p>
-    <w:p>
-      <w:pPr>
-        <w:pStyle w:val="Normal"/>
-        <w:rPr>
-          <w:rFonts w:ascii="Times New Roman" w:hAnsi="Times New Roman" w:cs="Times New Roman"/>
-          <w:sz w:val="30"/>
-          <w:szCs w:val="30"/>
-        </w:rPr>
-      </w:pPr>
-      <w:r>
-        <w:rPr>
-          <w:rFonts w:cs="Times New Roman" w:ascii="Times New Roman" w:hAnsi="Times New Roman"/>
-          <w:sz w:val="30"/>
-          <w:szCs w:val="30"/>
-        </w:rPr>
-        <w:t xml:space="preserve">If you move your mouse around the breadboard you will see holes light up green. This is to show what holes are connected underneath the breadboard. </w:t>
-      </w:r>
-      <w:r>
-        <w:rPr>
-          <w:rFonts w:cs="Times New Roman" w:ascii="Times New Roman" w:hAnsi="Times New Roman"/>
-          <w:sz w:val="30"/>
-          <w:szCs w:val="30"/>
-        </w:rPr>
-        <w:t>For instance, 12a through 12e are all connected to one another.</w:t>
+        <w:rPr>
+          <w:rFonts w:ascii="Times New Roman" w:hAnsi="Times New Roman" w:cs="Times New Roman"/>
+          <w:sz w:val="30"/>
+          <w:szCs w:val="30"/>
+        </w:rPr>
+      </w:pPr>
+      <w:r>
+        <w:rPr>
+          <w:rFonts w:ascii="Times New Roman" w:hAnsi="Times New Roman" w:cs="Times New Roman"/>
+          <w:sz w:val="30"/>
+          <w:szCs w:val="30"/>
+        </w:rPr>
+        <w:t>The breadboard will be used for connecting wires. It is less useful when wiring digitally and in the futur</w:t>
+      </w:r>
+      <w:r>
+        <w:rPr>
+          <w:rFonts w:ascii="Times New Roman" w:hAnsi="Times New Roman" w:cs="Times New Roman"/>
+          <w:sz w:val="30"/>
+          <w:szCs w:val="30"/>
+        </w:rPr>
+        <w:t xml:space="preserve">e you may decide to wire components directly together. However, for lab 1 I am requiring you to use the breadboard in case you ever need to use one in real life. </w:t>
+      </w:r>
+    </w:p>
+    <w:p>
+      <w:pPr>
+        <w:rPr>
+          <w:rFonts w:ascii="Times New Roman" w:hAnsi="Times New Roman" w:cs="Times New Roman"/>
+          <w:sz w:val="30"/>
+          <w:szCs w:val="30"/>
+        </w:rPr>
+      </w:pPr>
+      <w:r>
+        <w:rPr>
+          <w:rFonts w:ascii="Times New Roman" w:hAnsi="Times New Roman" w:cs="Times New Roman"/>
+          <w:sz w:val="30"/>
+          <w:szCs w:val="30"/>
+        </w:rPr>
+        <w:lastRenderedPageBreak/>
+        <w:t>If you move your mouse around the breadboard you will see holes light up green. This is to sh</w:t>
+      </w:r>
+      <w:r>
+        <w:rPr>
+          <w:rFonts w:ascii="Times New Roman" w:hAnsi="Times New Roman" w:cs="Times New Roman"/>
+          <w:sz w:val="30"/>
+          <w:szCs w:val="30"/>
+        </w:rPr>
+        <w:t>ow what holes are connected underneath the breadboard. For instance, 12a through 12e are all connected to one another.</w:t>
       </w:r>
     </w:p>
     <w:p>
@@ -384,43 +389,11 @@
       </w:pPr>
       <w:r>
         <w:rPr>
-          <w:rFonts w:cs="Times New Roman" w:ascii="Times New Roman" w:hAnsi="Times New Roman"/>
-          <w:sz w:val="30"/>
-          <w:szCs w:val="30"/>
-        </w:rPr>
-        <w:t xml:space="preserve">Make the connections (pin 13 -&gt; </w:t>
-      </w:r>
-      <w:r>
-        <w:rPr>
-          <w:rFonts w:cs="Times New Roman" w:ascii="Times New Roman" w:hAnsi="Times New Roman"/>
-          <w:sz w:val="30"/>
-          <w:szCs w:val="30"/>
-        </w:rPr>
-        <w:t>b</w:t>
-      </w:r>
-      <w:r>
-        <w:rPr>
-          <w:rFonts w:cs="Times New Roman" w:ascii="Times New Roman" w:hAnsi="Times New Roman"/>
-          <w:sz w:val="30"/>
-          <w:szCs w:val="30"/>
-        </w:rPr>
-        <w:t>2) and (</w:t>
-      </w:r>
-      <w:r>
-        <w:rPr>
-          <w:rFonts w:cs="Times New Roman" w:ascii="Times New Roman" w:hAnsi="Times New Roman"/>
-          <w:sz w:val="30"/>
-          <w:szCs w:val="30"/>
-        </w:rPr>
-        <w:t>b</w:t>
-      </w:r>
-      <w:r>
-        <w:rPr>
-          <w:rFonts w:cs="Times New Roman" w:ascii="Times New Roman" w:hAnsi="Times New Roman"/>
-          <w:sz w:val="30"/>
-          <w:szCs w:val="30"/>
-        </w:rPr>
-        <w:t>1 -&gt; GND)</w:t>
+          <w:rFonts w:ascii="Times New Roman" w:hAnsi="Times New Roman" w:cs="Times New Roman"/>
+          <w:sz w:val="30"/>
+          <w:szCs w:val="30"/>
+        </w:rPr>
+        <w:t>Make the connections (pin 13 -&gt; b2) and (b1 -&gt; GND)</w:t>
       </w:r>
     </w:p>
     <w:p>
@@ -438,7 +411,7 @@
       </w:pPr>
       <w:r>
         <w:rPr>
-          <w:rFonts w:cs="Times New Roman" w:ascii="Times New Roman" w:hAnsi="Times New Roman"/>
+          <w:rFonts w:ascii="Times New Roman" w:hAnsi="Times New Roman" w:cs="Times New Roman"/>
           <w:sz w:val="30"/>
           <w:szCs w:val="30"/>
         </w:rPr>
@@ -460,11 +433,19 @@
       </w:pPr>
       <w:r>
         <w:rPr>
-          <w:rFonts w:cs="Times New Roman" w:ascii="Times New Roman" w:hAnsi="Times New Roman"/>
-          <w:sz w:val="30"/>
-          <w:szCs w:val="30"/>
-        </w:rPr>
-        <w:t>Connect a resistor to d2 and f2</w:t>
+          <w:rFonts w:ascii="Times New Roman" w:hAnsi="Times New Roman" w:cs="Times New Roman"/>
+          <w:sz w:val="30"/>
+          <w:szCs w:val="30"/>
+        </w:rPr>
+        <w:t>Connect a resistor to d2 a</w:t>
+      </w:r>
+      <w:r>
+        <w:rPr>
+          <w:rFonts w:ascii="Times New Roman" w:hAnsi="Times New Roman" w:cs="Times New Roman"/>
+          <w:sz w:val="30"/>
+          <w:szCs w:val="30"/>
+        </w:rPr>
+        <w:t>nd f2</w:t>
       </w:r>
     </w:p>
     <w:p>
@@ -482,7 +463,7 @@
       </w:pPr>
       <w:r>
         <w:rPr>
-          <w:rFonts w:cs="Times New Roman" w:ascii="Times New Roman" w:hAnsi="Times New Roman"/>
+          <w:rFonts w:ascii="Times New Roman" w:hAnsi="Times New Roman" w:cs="Times New Roman"/>
           <w:sz w:val="30"/>
           <w:szCs w:val="30"/>
         </w:rPr>
@@ -493,25 +474,22 @@
       <w:pPr>
         <w:pStyle w:val="Title"/>
         <w:jc w:val="center"/>
-        <w:rPr/>
-      </w:pPr>
-      <w:r>
-        <w:rPr/>
+      </w:pPr>
+      <w:r>
         <w:t>Coding in Arduino</w:t>
       </w:r>
     </w:p>
     <w:p>
       <w:pPr>
-        <w:pStyle w:val="Normal"/>
-        <w:rPr>
-          <w:rFonts w:ascii="Times New Roman" w:hAnsi="Times New Roman" w:cs="Times New Roman"/>
-          <w:sz w:val="30"/>
-          <w:szCs w:val="30"/>
-        </w:rPr>
-      </w:pPr>
-      <w:r>
-        <w:rPr>
-          <w:rFonts w:cs="Times New Roman" w:ascii="Times New Roman" w:hAnsi="Times New Roman"/>
+        <w:rPr>
+          <w:rFonts w:ascii="Times New Roman" w:hAnsi="Times New Roman" w:cs="Times New Roman"/>
+          <w:sz w:val="30"/>
+          <w:szCs w:val="30"/>
+        </w:rPr>
+      </w:pPr>
+      <w:r>
+        <w:rPr>
+          <w:rFonts w:ascii="Times New Roman" w:hAnsi="Times New Roman" w:cs="Times New Roman"/>
           <w:sz w:val="30"/>
           <w:szCs w:val="30"/>
         </w:rPr>
@@ -533,11 +511,19 @@
       </w:pPr>
       <w:r>
         <w:rPr>
-          <w:rFonts w:cs="Times New Roman" w:ascii="Times New Roman" w:hAnsi="Times New Roman"/>
-          <w:sz w:val="30"/>
-          <w:szCs w:val="30"/>
-        </w:rPr>
-        <w:t>Click the “code” button in the top right</w:t>
+          <w:rFonts w:ascii="Times New Roman" w:hAnsi="Times New Roman" w:cs="Times New Roman"/>
+          <w:sz w:val="30"/>
+          <w:szCs w:val="30"/>
+        </w:rPr>
+        <w:t>Click the “code” button i</w:t>
+      </w:r>
+      <w:r>
+        <w:rPr>
+          <w:rFonts w:ascii="Times New Roman" w:hAnsi="Times New Roman" w:cs="Times New Roman"/>
+          <w:sz w:val="30"/>
+          <w:szCs w:val="30"/>
+        </w:rPr>
+        <w:t>n the top right</w:t>
       </w:r>
     </w:p>
     <w:p>
@@ -555,7 +541,7 @@
       </w:pPr>
       <w:r>
         <w:rPr>
-          <w:rFonts w:cs="Times New Roman" w:ascii="Times New Roman" w:hAnsi="Times New Roman"/>
+          <w:rFonts w:ascii="Times New Roman" w:hAnsi="Times New Roman" w:cs="Times New Roman"/>
           <w:sz w:val="30"/>
           <w:szCs w:val="30"/>
         </w:rPr>
@@ -564,16 +550,15 @@
     </w:p>
     <w:p>
       <w:pPr>
-        <w:pStyle w:val="Normal"/>
-        <w:rPr>
-          <w:rFonts w:ascii="Times New Roman" w:hAnsi="Times New Roman" w:cs="Times New Roman"/>
-          <w:sz w:val="30"/>
-          <w:szCs w:val="30"/>
-        </w:rPr>
-      </w:pPr>
-      <w:r>
-        <w:rPr>
-          <w:rFonts w:cs="Times New Roman" w:ascii="Times New Roman" w:hAnsi="Times New Roman"/>
+        <w:rPr>
+          <w:rFonts w:ascii="Times New Roman" w:hAnsi="Times New Roman" w:cs="Times New Roman"/>
+          <w:sz w:val="30"/>
+          <w:szCs w:val="30"/>
+        </w:rPr>
+      </w:pPr>
+      <w:r>
+        <w:rPr>
+          <w:rFonts w:ascii="Times New Roman" w:hAnsi="Times New Roman" w:cs="Times New Roman"/>
           <w:sz w:val="30"/>
           <w:szCs w:val="30"/>
         </w:rPr>
@@ -595,7 +580,7 @@
       </w:pPr>
       <w:r>
         <w:rPr>
-          <w:rFonts w:cs="Times New Roman" w:ascii="Times New Roman" w:hAnsi="Times New Roman"/>
+          <w:rFonts w:ascii="Times New Roman" w:hAnsi="Times New Roman" w:cs="Times New Roman"/>
           <w:sz w:val="30"/>
           <w:szCs w:val="30"/>
         </w:rPr>
@@ -613,12 +598,14 @@
         </w:rPr>
       </w:pPr>
       <w:r>
-        <w:rPr/>
+        <w:rPr>
+          <w:noProof/>
+        </w:rPr>
         <w:drawing>
-          <wp:inline distT="0" distB="0" distL="0" distR="0">
+          <wp:inline distT="0" distB="0" distL="0" distR="0" wp14:anchorId="00D7689F" wp14:editId="62D53DED">
             <wp:extent cx="3904615" cy="1990725"/>
             <wp:effectExtent l="0" t="0" r="0" b="0"/>
-            <wp:docPr id="2" name="Picture 7" descr=""/>
+            <wp:docPr id="2" name="Picture 7"/>
             <wp:cNvGraphicFramePr>
               <a:graphicFrameLocks xmlns:a="http://schemas.openxmlformats.org/drawingml/2006/main" noChangeAspect="1"/>
             </wp:cNvGraphicFramePr>
@@ -626,13 +613,13 @@
               <a:graphicData uri="http://schemas.openxmlformats.org/drawingml/2006/picture">
                 <pic:pic xmlns:pic="http://schemas.openxmlformats.org/drawingml/2006/picture">
                   <pic:nvPicPr>
-                    <pic:cNvPr id="2" name="Picture 7" descr=""/>
+                    <pic:cNvPr id="2" name="Picture 7"/>
                     <pic:cNvPicPr>
                       <a:picLocks noChangeAspect="1" noChangeArrowheads="1"/>
                     </pic:cNvPicPr>
                   </pic:nvPicPr>
                   <pic:blipFill>
-                    <a:blip r:embed="rId4"/>
+                    <a:blip r:embed="rId8"/>
                     <a:stretch>
                       <a:fillRect/>
                     </a:stretch>
@@ -655,38 +642,37 @@
     </w:p>
     <w:p>
       <w:pPr>
-        <w:pStyle w:val="Normal"/>
-        <w:rPr>
-          <w:rFonts w:ascii="Times New Roman" w:hAnsi="Times New Roman" w:cs="Times New Roman"/>
-          <w:sz w:val="30"/>
-          <w:szCs w:val="30"/>
-        </w:rPr>
-      </w:pPr>
-      <w:r>
-        <w:rPr>
-          <w:rFonts w:cs="Times New Roman" w:ascii="Times New Roman" w:hAnsi="Times New Roman"/>
-          <w:sz w:val="30"/>
-          <w:szCs w:val="30"/>
-        </w:rPr>
-        <w:t>First, you may notice that the notation looks familiar. Arduino is technically its own language, but it is a part of the C and C++ family. One distinct difference is the use of setup() and loop(). Setup() will be ran once at the beginning of execution, and loop() will run continuously after setup().</w:t>
-      </w:r>
-    </w:p>
-    <w:p>
-      <w:pPr>
-        <w:pStyle w:val="Normal"/>
-        <w:rPr>
-          <w:rFonts w:ascii="Times New Roman" w:hAnsi="Times New Roman" w:cs="Times New Roman"/>
-          <w:sz w:val="30"/>
-          <w:szCs w:val="30"/>
-        </w:rPr>
-      </w:pPr>
-      <w:r>
-        <w:rPr>
-          <w:rFonts w:cs="Times New Roman" w:ascii="Times New Roman" w:hAnsi="Times New Roman"/>
-          <w:sz w:val="30"/>
-          <w:szCs w:val="30"/>
-        </w:rPr>
-      </w:r>
+        <w:rPr>
+          <w:rFonts w:ascii="Times New Roman" w:hAnsi="Times New Roman" w:cs="Times New Roman"/>
+          <w:sz w:val="30"/>
+          <w:szCs w:val="30"/>
+        </w:rPr>
+      </w:pPr>
+      <w:r>
+        <w:rPr>
+          <w:rFonts w:ascii="Times New Roman" w:hAnsi="Times New Roman" w:cs="Times New Roman"/>
+          <w:sz w:val="30"/>
+          <w:szCs w:val="30"/>
+        </w:rPr>
+        <w:t xml:space="preserve">First, you may notice that the notation looks familiar. Arduino is technically its own </w:t>
+      </w:r>
+      <w:r>
+        <w:rPr>
+          <w:rFonts w:ascii="Times New Roman" w:hAnsi="Times New Roman" w:cs="Times New Roman"/>
+          <w:sz w:val="30"/>
+          <w:szCs w:val="30"/>
+        </w:rPr>
+        <w:t>language, but it is a part of the C and C++ family. One distinct difference is the use of setup() and loop(). Setup() will be ran once at the beginning of execution, and loop() will run continuously after setup().</w:t>
+      </w:r>
+    </w:p>
+    <w:p>
+      <w:pPr>
+        <w:rPr>
+          <w:rFonts w:ascii="Times New Roman" w:hAnsi="Times New Roman" w:cs="Times New Roman"/>
+          <w:sz w:val="30"/>
+          <w:szCs w:val="30"/>
+        </w:rPr>
+      </w:pPr>
     </w:p>
     <w:p>
       <w:pPr>
@@ -703,11 +689,19 @@
       </w:pPr>
       <w:r>
         <w:rPr>
-          <w:rFonts w:cs="Times New Roman" w:ascii="Times New Roman" w:hAnsi="Times New Roman"/>
-          <w:sz w:val="30"/>
-          <w:szCs w:val="30"/>
-        </w:rPr>
-        <w:t>Click “Start Simulation” and your LED should blink</w:t>
+          <w:rFonts w:ascii="Times New Roman" w:hAnsi="Times New Roman" w:cs="Times New Roman"/>
+          <w:sz w:val="30"/>
+          <w:szCs w:val="30"/>
+        </w:rPr>
+        <w:t>Click “Start Simulation” and your LED sho</w:t>
+      </w:r>
+      <w:r>
+        <w:rPr>
+          <w:rFonts w:ascii="Times New Roman" w:hAnsi="Times New Roman" w:cs="Times New Roman"/>
+          <w:sz w:val="30"/>
+          <w:szCs w:val="30"/>
+        </w:rPr>
+        <w:t>uld blink</w:t>
       </w:r>
     </w:p>
     <w:p>
@@ -725,7 +719,7 @@
       </w:pPr>
       <w:r>
         <w:rPr>
-          <w:rFonts w:cs="Times New Roman" w:ascii="Times New Roman" w:hAnsi="Times New Roman"/>
+          <w:rFonts w:ascii="Times New Roman" w:hAnsi="Times New Roman" w:cs="Times New Roman"/>
           <w:sz w:val="30"/>
           <w:szCs w:val="30"/>
         </w:rPr>
@@ -734,8 +728,7 @@
     </w:p>
     <w:p>
       <w:pPr>
-        <w:pStyle w:val="Normal"/>
-        <w:spacing w:lineRule="auto" w:line="240" w:before="0" w:after="0"/>
+        <w:spacing w:after="0" w:line="240" w:lineRule="auto"/>
         <w:rPr>
           <w:rFonts w:ascii="Times New Roman" w:hAnsi="Times New Roman" w:cs="Times New Roman"/>
           <w:sz w:val="20"/>
@@ -744,17 +737,17 @@
       </w:pPr>
       <w:r>
         <w:rPr>
-          <w:rFonts w:cs="Times New Roman" w:ascii="Times New Roman" w:hAnsi="Times New Roman"/>
+          <w:rFonts w:ascii="Times New Roman" w:hAnsi="Times New Roman" w:cs="Times New Roman"/>
           <w:sz w:val="20"/>
           <w:szCs w:val="20"/>
         </w:rPr>
+        <w:lastRenderedPageBreak/>
         <w:t>Serial.begin(9600);</w:t>
       </w:r>
     </w:p>
     <w:p>
       <w:pPr>
-        <w:pStyle w:val="Normal"/>
-        <w:spacing w:lineRule="auto" w:line="240"/>
+        <w:spacing w:line="240" w:lineRule="auto"/>
         <w:rPr>
           <w:rFonts w:ascii="Times New Roman" w:hAnsi="Times New Roman" w:cs="Times New Roman"/>
           <w:sz w:val="20"/>
@@ -763,7 +756,7 @@
       </w:pPr>
       <w:r>
         <w:rPr>
-          <w:rFonts w:cs="Times New Roman" w:ascii="Times New Roman" w:hAnsi="Times New Roman"/>
+          <w:rFonts w:ascii="Times New Roman" w:hAnsi="Times New Roman" w:cs="Times New Roman"/>
           <w:sz w:val="20"/>
           <w:szCs w:val="20"/>
         </w:rPr>
@@ -785,7 +778,7 @@
       </w:pPr>
       <w:r>
         <w:rPr>
-          <w:rFonts w:cs="Times New Roman" w:ascii="Times New Roman" w:hAnsi="Times New Roman"/>
+          <w:rFonts w:ascii="Times New Roman" w:hAnsi="Times New Roman" w:cs="Times New Roman"/>
           <w:sz w:val="30"/>
           <w:szCs w:val="30"/>
         </w:rPr>
@@ -795,12 +788,10 @@
     <w:p>
       <w:pPr>
         <w:pStyle w:val="Title"/>
-        <w:ind w:left="720" w:hanging="0"/>
+        <w:ind w:left="720"/>
         <w:jc w:val="center"/>
-        <w:rPr/>
-      </w:pPr>
-      <w:r>
-        <w:rPr/>
+      </w:pPr>
+      <w:r>
         <w:t>Some Extra Things to Explore</w:t>
       </w:r>
     </w:p>
@@ -819,7 +810,7 @@
       </w:pPr>
       <w:r>
         <w:rPr>
-          <w:rFonts w:cs="Times New Roman" w:ascii="Times New Roman" w:hAnsi="Times New Roman"/>
+          <w:rFonts w:ascii="Times New Roman" w:hAnsi="Times New Roman" w:cs="Times New Roman"/>
           <w:sz w:val="30"/>
           <w:szCs w:val="30"/>
         </w:rPr>
@@ -841,7 +832,7 @@
       </w:pPr>
       <w:r>
         <w:rPr>
-          <w:rFonts w:cs="Times New Roman" w:ascii="Times New Roman" w:hAnsi="Times New Roman"/>
+          <w:rFonts w:ascii="Times New Roman" w:hAnsi="Times New Roman" w:cs="Times New Roman"/>
           <w:sz w:val="30"/>
           <w:szCs w:val="30"/>
         </w:rPr>
@@ -863,47 +854,43 @@
       </w:pPr>
       <w:r>
         <w:rPr>
-          <w:rFonts w:cs="Times New Roman" w:ascii="Times New Roman" w:hAnsi="Times New Roman"/>
-          <w:sz w:val="30"/>
-          <w:szCs w:val="30"/>
-        </w:rPr>
-        <w:t>Try wiring pin 13 to the left leg and ground to right leg. What happens(or doesn’t happen)?</w:t>
+          <w:rFonts w:ascii="Times New Roman" w:hAnsi="Times New Roman" w:cs="Times New Roman"/>
+          <w:sz w:val="30"/>
+          <w:szCs w:val="30"/>
+        </w:rPr>
+        <w:t>Try rotating the led 180 degrees. You can do this by clicking on it and clicking the rotate button in the top left corner. Now the longer lead (anode) should be in j1, and the shorter lead (cathode) should be in j2.</w:t>
       </w:r>
     </w:p>
     <w:p>
       <w:pPr>
         <w:pStyle w:val="Title"/>
         <w:jc w:val="center"/>
-        <w:rPr/>
-      </w:pPr>
-      <w:r>
-        <w:rPr/>
+      </w:pPr>
+      <w:r>
         <w:t>Writing the Lab Report</w:t>
       </w:r>
     </w:p>
     <w:p>
       <w:pPr>
-        <w:pStyle w:val="Normal"/>
-        <w:spacing w:before="0" w:after="160"/>
-        <w:rPr>
-          <w:rFonts w:ascii="Times New Roman" w:hAnsi="Times New Roman" w:cs="Times New Roman"/>
-          <w:sz w:val="30"/>
-          <w:szCs w:val="30"/>
-        </w:rPr>
-      </w:pPr>
-      <w:r>
-        <w:rPr>
-          <w:rFonts w:cs="Times New Roman" w:ascii="Times New Roman" w:hAnsi="Times New Roman"/>
+        <w:rPr>
+          <w:rFonts w:ascii="Times New Roman" w:hAnsi="Times New Roman" w:cs="Times New Roman"/>
+          <w:sz w:val="30"/>
+          <w:szCs w:val="30"/>
+        </w:rPr>
+      </w:pPr>
+      <w:r>
+        <w:rPr>
+          <w:rFonts w:ascii="Times New Roman" w:hAnsi="Times New Roman" w:cs="Times New Roman"/>
           <w:sz w:val="30"/>
           <w:szCs w:val="30"/>
         </w:rPr>
         <w:t xml:space="preserve">Please use the lab template found on </w:t>
       </w:r>
-      <w:hyperlink r:id="rId5">
+      <w:hyperlink r:id="rId9">
         <w:r>
           <w:rPr>
-            <w:rStyle w:val="InternetLink"/>
-            <w:rFonts w:cs="Times New Roman" w:ascii="Times New Roman" w:hAnsi="Times New Roman"/>
+            <w:rStyle w:val="Hyperlink"/>
+            <w:rFonts w:ascii="Times New Roman" w:hAnsi="Times New Roman" w:cs="Times New Roman"/>
             <w:sz w:val="30"/>
             <w:szCs w:val="30"/>
           </w:rPr>
@@ -912,26 +899,35 @@
       </w:hyperlink>
       <w:r>
         <w:rPr>
-          <w:rFonts w:cs="Times New Roman" w:ascii="Times New Roman" w:hAnsi="Times New Roman"/>
+          <w:rFonts w:ascii="Times New Roman" w:hAnsi="Times New Roman" w:cs="Times New Roman"/>
           <w:sz w:val="30"/>
           <w:szCs w:val="30"/>
         </w:rPr>
         <w:t xml:space="preserve">. Email to </w:t>
       </w:r>
-      <w:hyperlink r:id="rId6">
+      <w:hyperlink r:id="rId10">
         <w:r>
           <w:rPr>
-            <w:rStyle w:val="InternetLink"/>
-            <w:rFonts w:cs="Times New Roman" w:ascii="Times New Roman" w:hAnsi="Times New Roman"/>
+            <w:rStyle w:val="Hyperlink"/>
+            <w:rFonts w:ascii="Times New Roman" w:hAnsi="Times New Roman" w:cs="Times New Roman"/>
             <w:sz w:val="30"/>
             <w:szCs w:val="30"/>
           </w:rPr>
-          <w:t>jack.davis001@umb.edu</w:t>
+          <w:t>jack.davis001@umb.ed</w:t>
+        </w:r>
+        <w:r>
+          <w:rPr>
+            <w:rStyle w:val="Hyperlink"/>
+            <w:rFonts w:ascii="Times New Roman" w:hAnsi="Times New Roman" w:cs="Times New Roman"/>
+            <w:sz w:val="30"/>
+            <w:szCs w:val="30"/>
+          </w:rPr>
+          <w:t>u</w:t>
         </w:r>
       </w:hyperlink>
       <w:r>
         <w:rPr>
-          <w:rFonts w:cs="Times New Roman" w:ascii="Times New Roman" w:hAnsi="Times New Roman"/>
+          <w:rFonts w:ascii="Times New Roman" w:hAnsi="Times New Roman" w:cs="Times New Roman"/>
           <w:sz w:val="30"/>
           <w:szCs w:val="30"/>
         </w:rPr>
@@ -939,21 +935,22 @@
       </w:r>
     </w:p>
     <w:sectPr>
-      <w:type w:val="nextPage"/>
       <w:pgSz w:w="12240" w:h="15840"/>
-      <w:pgMar w:left="1440" w:right="1440" w:header="0" w:top="1440" w:footer="0" w:bottom="1440" w:gutter="0"/>
-      <w:pgNumType w:fmt="decimal"/>
-      <w:formProt w:val="false"/>
-      <w:textDirection w:val="lrTb"/>
-      <w:docGrid w:type="default" w:linePitch="360" w:charSpace="4096"/>
+      <w:pgMar w:top="1440" w:right="1440" w:bottom="1440" w:left="1440" w:header="0" w:footer="0" w:gutter="0"/>
+      <w:cols w:space="720"/>
+      <w:formProt w:val="0"/>
+      <w:docGrid w:linePitch="360" w:charSpace="4096"/>
     </w:sectPr>
   </w:body>
 </w:document>
 </file>
 
 <file path=word/numbering.xml><?xml version="1.0" encoding="utf-8"?>
-<w:numbering xmlns:w="http://schemas.openxmlformats.org/wordprocessingml/2006/main" xmlns:o="urn:schemas-microsoft-com:office:office" xmlns:r="http://schemas.openxmlformats.org/officeDocument/2006/relationships" xmlns:v="urn:schemas-microsoft-com:vml">
-  <w:abstractNum w:abstractNumId="1">
+<w:numbering xmlns:wpc="http://schemas.microsoft.com/office/word/2010/wordprocessingCanvas" xmlns:cx="http://schemas.microsoft.com/office/drawing/2014/chartex" xmlns:cx1="http://schemas.microsoft.com/office/drawing/2015/9/8/chartex" xmlns:cx2="http://schemas.microsoft.com/office/drawing/2015/10/21/chartex" xmlns:cx3="http://schemas.microsoft.com/office/drawing/2016/5/9/chartex" xmlns:cx4="http://schemas.microsoft.com/office/drawing/2016/5/10/chartex" xmlns:cx5="http://schemas.microsoft.com/office/drawing/2016/5/11/chartex" xmlns:cx6="http://schemas.microsoft.com/office/drawing/2016/5/12/chartex" xmlns:cx7="http://schemas.microsoft.com/office/drawing/2016/5/13/chartex" xmlns:cx8="http://schemas.microsoft.com/office/drawing/2016/5/14/chartex" xmlns:mc="http://schemas.openxmlformats.org/markup-compatibility/2006" xmlns:aink="http://schemas.microsoft.com/office/drawing/2016/ink" xmlns:am3d="http://schemas.microsoft.com/office/drawing/2017/model3d" xmlns:o="urn:schemas-microsoft-com:office:office" xmlns:r="http://schemas.openxmlformats.org/officeDocument/2006/relationships" xmlns:m="http://schemas.openxmlformats.org/officeDocument/2006/math" xmlns:v="urn:schemas-microsoft-com:vml" xmlns:wp14="http://schemas.microsoft.com/office/word/2010/wordprocessingDrawing" xmlns:wp="http://schemas.openxmlformats.org/drawingml/2006/wordprocessingDrawing" xmlns:w10="urn:schemas-microsoft-com:office:word" xmlns:w="http://schemas.openxmlformats.org/wordprocessingml/2006/main" xmlns:w14="http://schemas.microsoft.com/office/word/2010/wordml" xmlns:w15="http://schemas.microsoft.com/office/word/2012/wordml" xmlns:w16cex="http://schemas.microsoft.com/office/word/2018/wordml/cex" xmlns:w16cid="http://schemas.microsoft.com/office/word/2016/wordml/cid" xmlns:w16="http://schemas.microsoft.com/office/word/2018/wordml" xmlns:w16se="http://schemas.microsoft.com/office/word/2015/wordml/symex" xmlns:wpg="http://schemas.microsoft.com/office/word/2010/wordprocessingGroup" xmlns:wpi="http://schemas.microsoft.com/office/word/2010/wordprocessingInk" xmlns:wne="http://schemas.microsoft.com/office/word/2006/wordml" xmlns:wps="http://schemas.microsoft.com/office/word/2010/wordprocessingShape" mc:Ignorable="w14 w15 w16se w16cid w16 w16cex wp14">
+  <w:abstractNum w:abstractNumId="0" w15:restartNumberingAfterBreak="0">
+    <w:nsid w:val="0182080F"/>
+    <w:multiLevelType w:val="multilevel"/>
+    <w:tmpl w:val="CCEAD256"/>
     <w:lvl w:ilvl="0">
       <w:start w:val="1"/>
       <w:numFmt w:val="decimal"/>
@@ -1063,7 +1060,10 @@
       </w:pPr>
     </w:lvl>
   </w:abstractNum>
-  <w:abstractNum w:abstractNumId="2">
+  <w:abstractNum w:abstractNumId="1" w15:restartNumberingAfterBreak="0">
+    <w:nsid w:val="01942A37"/>
+    <w:multiLevelType w:val="multilevel"/>
+    <w:tmpl w:val="6C2657B8"/>
     <w:lvl w:ilvl="0">
       <w:start w:val="1"/>
       <w:numFmt w:val="decimal"/>
@@ -1173,7 +1173,10 @@
       </w:pPr>
     </w:lvl>
   </w:abstractNum>
-  <w:abstractNum w:abstractNumId="3">
+  <w:abstractNum w:abstractNumId="2" w15:restartNumberingAfterBreak="0">
+    <w:nsid w:val="2D927D3C"/>
+    <w:multiLevelType w:val="multilevel"/>
+    <w:tmpl w:val="6FA239E2"/>
     <w:lvl w:ilvl="0">
       <w:start w:val="1"/>
       <w:numFmt w:val="decimal"/>
@@ -1283,7 +1286,10 @@
       </w:pPr>
     </w:lvl>
   </w:abstractNum>
-  <w:abstractNum w:abstractNumId="4">
+  <w:abstractNum w:abstractNumId="3" w15:restartNumberingAfterBreak="0">
+    <w:nsid w:val="50B86D80"/>
+    <w:multiLevelType w:val="multilevel"/>
+    <w:tmpl w:val="4E2E9CDE"/>
     <w:lvl w:ilvl="0">
       <w:start w:val="1"/>
       <w:numFmt w:val="decimal"/>
@@ -1393,7 +1399,10 @@
       </w:pPr>
     </w:lvl>
   </w:abstractNum>
-  <w:abstractNum w:abstractNumId="5">
+  <w:abstractNum w:abstractNumId="4" w15:restartNumberingAfterBreak="0">
+    <w:nsid w:val="748E3D24"/>
+    <w:multiLevelType w:val="multilevel"/>
+    <w:tmpl w:val="B582D76A"/>
     <w:lvl w:ilvl="0">
       <w:start w:val="1"/>
       <w:numFmt w:val="none"/>
@@ -1404,7 +1413,7 @@
         <w:tabs>
           <w:tab w:val="num" w:pos="0"/>
         </w:tabs>
-        <w:ind w:left="0" w:hanging="0"/>
+        <w:ind w:left="0" w:firstLine="0"/>
       </w:pPr>
     </w:lvl>
     <w:lvl w:ilvl="1">
@@ -1417,7 +1426,7 @@
         <w:tabs>
           <w:tab w:val="num" w:pos="0"/>
         </w:tabs>
-        <w:ind w:left="0" w:hanging="0"/>
+        <w:ind w:left="0" w:firstLine="0"/>
       </w:pPr>
     </w:lvl>
     <w:lvl w:ilvl="2">
@@ -1430,7 +1439,7 @@
         <w:tabs>
           <w:tab w:val="num" w:pos="0"/>
         </w:tabs>
-        <w:ind w:left="0" w:hanging="0"/>
+        <w:ind w:left="0" w:firstLine="0"/>
       </w:pPr>
     </w:lvl>
     <w:lvl w:ilvl="3">
@@ -1443,7 +1452,7 @@
         <w:tabs>
           <w:tab w:val="num" w:pos="0"/>
         </w:tabs>
-        <w:ind w:left="0" w:hanging="0"/>
+        <w:ind w:left="0" w:firstLine="0"/>
       </w:pPr>
     </w:lvl>
     <w:lvl w:ilvl="4">
@@ -1456,7 +1465,7 @@
         <w:tabs>
           <w:tab w:val="num" w:pos="0"/>
         </w:tabs>
-        <w:ind w:left="0" w:hanging="0"/>
+        <w:ind w:left="0" w:firstLine="0"/>
       </w:pPr>
     </w:lvl>
     <w:lvl w:ilvl="5">
@@ -1469,7 +1478,7 @@
         <w:tabs>
           <w:tab w:val="num" w:pos="0"/>
         </w:tabs>
-        <w:ind w:left="0" w:hanging="0"/>
+        <w:ind w:left="0" w:firstLine="0"/>
       </w:pPr>
     </w:lvl>
     <w:lvl w:ilvl="6">
@@ -1482,7 +1491,7 @@
         <w:tabs>
           <w:tab w:val="num" w:pos="0"/>
         </w:tabs>
-        <w:ind w:left="0" w:hanging="0"/>
+        <w:ind w:left="0" w:firstLine="0"/>
       </w:pPr>
     </w:lvl>
     <w:lvl w:ilvl="7">
@@ -1495,7 +1504,7 @@
         <w:tabs>
           <w:tab w:val="num" w:pos="0"/>
         </w:tabs>
-        <w:ind w:left="0" w:hanging="0"/>
+        <w:ind w:left="0" w:firstLine="0"/>
       </w:pPr>
     </w:lvl>
     <w:lvl w:ilvl="8">
@@ -1508,7 +1517,7 @@
         <w:tabs>
           <w:tab w:val="num" w:pos="0"/>
         </w:tabs>
-        <w:ind w:left="0" w:hanging="0"/>
+        <w:ind w:left="0" w:firstLine="0"/>
       </w:pPr>
     </w:lvl>
   </w:abstractNum>
@@ -1516,26 +1525,26 @@
     <w:abstractNumId w:val="1"/>
   </w:num>
   <w:num w:numId="2">
+    <w:abstractNumId w:val="3"/>
+  </w:num>
+  <w:num w:numId="3">
     <w:abstractNumId w:val="2"/>
   </w:num>
-  <w:num w:numId="3">
-    <w:abstractNumId w:val="3"/>
-  </w:num>
   <w:num w:numId="4">
-    <w:abstractNumId w:val="4"/>
+    <w:abstractNumId w:val="0"/>
   </w:num>
   <w:num w:numId="5">
-    <w:abstractNumId w:val="5"/>
+    <w:abstractNumId w:val="4"/>
   </w:num>
 </w:numbering>
 </file>
 
 <file path=word/styles.xml><?xml version="1.0" encoding="utf-8"?>
-<w:styles xmlns:w="http://schemas.openxmlformats.org/wordprocessingml/2006/main" xmlns:w14="http://schemas.microsoft.com/office/word/2010/wordml" xmlns:mc="http://schemas.openxmlformats.org/markup-compatibility/2006" mc:Ignorable="w14">
+<w:styles xmlns:mc="http://schemas.openxmlformats.org/markup-compatibility/2006" xmlns:r="http://schemas.openxmlformats.org/officeDocument/2006/relationships" xmlns:w="http://schemas.openxmlformats.org/wordprocessingml/2006/main" xmlns:w14="http://schemas.microsoft.com/office/word/2010/wordml" xmlns:w15="http://schemas.microsoft.com/office/word/2012/wordml" xmlns:w16cex="http://schemas.microsoft.com/office/word/2018/wordml/cex" xmlns:w16cid="http://schemas.microsoft.com/office/word/2016/wordml/cid" xmlns:w16="http://schemas.microsoft.com/office/word/2018/wordml" xmlns:w16se="http://schemas.microsoft.com/office/word/2015/wordml/symex" mc:Ignorable="w14 w15 w16se w16cid w16 w16cex">
   <w:docDefaults>
     <w:rPrDefault>
       <w:rPr>
-        <w:rFonts w:ascii="Calibri" w:hAnsi="Calibri" w:eastAsia="Calibri" w:cs="" w:asciiTheme="minorHAnsi" w:cstheme="minorBidi" w:eastAsiaTheme="minorHAnsi" w:hAnsiTheme="minorHAnsi"/>
+        <w:rFonts w:asciiTheme="minorHAnsi" w:eastAsiaTheme="minorHAnsi" w:hAnsiTheme="minorHAnsi" w:cstheme="minorBidi"/>
         <w:sz w:val="22"/>
         <w:szCs w:val="22"/>
         <w:lang w:val="en-US" w:eastAsia="en-US" w:bidi="ar-SA"/>
@@ -1543,21 +1552,21 @@
     </w:rPrDefault>
     <w:pPrDefault>
       <w:pPr>
-        <w:suppressAutoHyphens w:val="true"/>
+        <w:suppressAutoHyphens/>
       </w:pPr>
     </w:pPrDefault>
   </w:docDefaults>
   <w:latentStyles w:defLockedState="0" w:defUIPriority="99" w:defSemiHidden="0" w:defUnhideWhenUsed="0" w:defQFormat="0" w:count="376">
     <w:lsdException w:name="Normal" w:uiPriority="0" w:qFormat="1"/>
     <w:lsdException w:name="heading 1" w:uiPriority="9" w:qFormat="1"/>
-    <w:lsdException w:name="heading 2" w:uiPriority="9" w:semiHidden="1" w:unhideWhenUsed="1" w:qFormat="1"/>
-    <w:lsdException w:name="heading 3" w:uiPriority="9" w:semiHidden="1" w:unhideWhenUsed="1" w:qFormat="1"/>
-    <w:lsdException w:name="heading 4" w:uiPriority="9" w:semiHidden="1" w:unhideWhenUsed="1" w:qFormat="1"/>
-    <w:lsdException w:name="heading 5" w:uiPriority="9" w:semiHidden="1" w:unhideWhenUsed="1" w:qFormat="1"/>
-    <w:lsdException w:name="heading 6" w:uiPriority="9" w:semiHidden="1" w:unhideWhenUsed="1" w:qFormat="1"/>
-    <w:lsdException w:name="heading 7" w:uiPriority="9" w:semiHidden="1" w:unhideWhenUsed="1" w:qFormat="1"/>
-    <w:lsdException w:name="heading 8" w:uiPriority="9" w:semiHidden="1" w:unhideWhenUsed="1" w:qFormat="1"/>
-    <w:lsdException w:name="heading 9" w:uiPriority="9" w:semiHidden="1" w:unhideWhenUsed="1" w:qFormat="1"/>
+    <w:lsdException w:name="heading 2" w:semiHidden="1" w:uiPriority="9" w:unhideWhenUsed="1" w:qFormat="1"/>
+    <w:lsdException w:name="heading 3" w:semiHidden="1" w:uiPriority="9" w:unhideWhenUsed="1" w:qFormat="1"/>
+    <w:lsdException w:name="heading 4" w:semiHidden="1" w:uiPriority="9" w:unhideWhenUsed="1" w:qFormat="1"/>
+    <w:lsdException w:name="heading 5" w:semiHidden="1" w:uiPriority="9" w:unhideWhenUsed="1" w:qFormat="1"/>
+    <w:lsdException w:name="heading 6" w:semiHidden="1" w:uiPriority="9" w:unhideWhenUsed="1" w:qFormat="1"/>
+    <w:lsdException w:name="heading 7" w:semiHidden="1" w:uiPriority="9" w:unhideWhenUsed="1" w:qFormat="1"/>
+    <w:lsdException w:name="heading 8" w:semiHidden="1" w:uiPriority="9" w:unhideWhenUsed="1" w:qFormat="1"/>
+    <w:lsdException w:name="heading 9" w:semiHidden="1" w:uiPriority="9" w:unhideWhenUsed="1" w:qFormat="1"/>
     <w:lsdException w:name="index 1" w:semiHidden="1" w:unhideWhenUsed="1"/>
     <w:lsdException w:name="index 2" w:semiHidden="1" w:unhideWhenUsed="1"/>
     <w:lsdException w:name="index 3" w:semiHidden="1" w:unhideWhenUsed="1"/>
@@ -1567,22 +1576,22 @@
     <w:lsdException w:name="index 7" w:semiHidden="1" w:unhideWhenUsed="1"/>
     <w:lsdException w:name="index 8" w:semiHidden="1" w:unhideWhenUsed="1"/>
     <w:lsdException w:name="index 9" w:semiHidden="1" w:unhideWhenUsed="1"/>
-    <w:lsdException w:name="toc 1" w:uiPriority="39" w:semiHidden="1" w:unhideWhenUsed="1"/>
-    <w:lsdException w:name="toc 2" w:uiPriority="39" w:semiHidden="1" w:unhideWhenUsed="1"/>
-    <w:lsdException w:name="toc 3" w:uiPriority="39" w:semiHidden="1" w:unhideWhenUsed="1"/>
-    <w:lsdException w:name="toc 4" w:uiPriority="39" w:semiHidden="1" w:unhideWhenUsed="1"/>
-    <w:lsdException w:name="toc 5" w:uiPriority="39" w:semiHidden="1" w:unhideWhenUsed="1"/>
-    <w:lsdException w:name="toc 6" w:uiPriority="39" w:semiHidden="1" w:unhideWhenUsed="1"/>
-    <w:lsdException w:name="toc 7" w:uiPriority="39" w:semiHidden="1" w:unhideWhenUsed="1"/>
-    <w:lsdException w:name="toc 8" w:uiPriority="39" w:semiHidden="1" w:unhideWhenUsed="1"/>
-    <w:lsdException w:name="toc 9" w:uiPriority="39" w:semiHidden="1" w:unhideWhenUsed="1"/>
+    <w:lsdException w:name="toc 1" w:semiHidden="1" w:uiPriority="39" w:unhideWhenUsed="1"/>
+    <w:lsdException w:name="toc 2" w:semiHidden="1" w:uiPriority="39" w:unhideWhenUsed="1"/>
+    <w:lsdException w:name="toc 3" w:semiHidden="1" w:uiPriority="39" w:unhideWhenUsed="1"/>
+    <w:lsdException w:name="toc 4" w:semiHidden="1" w:uiPriority="39" w:unhideWhenUsed="1"/>
+    <w:lsdException w:name="toc 5" w:semiHidden="1" w:uiPriority="39" w:unhideWhenUsed="1"/>
+    <w:lsdException w:name="toc 6" w:semiHidden="1" w:uiPriority="39" w:unhideWhenUsed="1"/>
+    <w:lsdException w:name="toc 7" w:semiHidden="1" w:uiPriority="39" w:unhideWhenUsed="1"/>
+    <w:lsdException w:name="toc 8" w:semiHidden="1" w:uiPriority="39" w:unhideWhenUsed="1"/>
+    <w:lsdException w:name="toc 9" w:semiHidden="1" w:uiPriority="39" w:unhideWhenUsed="1"/>
     <w:lsdException w:name="Normal Indent" w:semiHidden="1" w:unhideWhenUsed="1"/>
     <w:lsdException w:name="footnote text" w:semiHidden="1" w:unhideWhenUsed="1"/>
     <w:lsdException w:name="annotation text" w:semiHidden="1" w:unhideWhenUsed="1"/>
     <w:lsdException w:name="header" w:semiHidden="1" w:unhideWhenUsed="1"/>
     <w:lsdException w:name="footer" w:semiHidden="1" w:unhideWhenUsed="1"/>
     <w:lsdException w:name="index heading" w:semiHidden="1" w:unhideWhenUsed="1"/>
-    <w:lsdException w:name="caption" w:uiPriority="35" w:semiHidden="1" w:unhideWhenUsed="1" w:qFormat="1"/>
+    <w:lsdException w:name="caption" w:semiHidden="1" w:uiPriority="35" w:unhideWhenUsed="1" w:qFormat="1"/>
     <w:lsdException w:name="table of figures" w:semiHidden="1" w:unhideWhenUsed="1"/>
     <w:lsdException w:name="envelope address" w:semiHidden="1" w:unhideWhenUsed="1"/>
     <w:lsdException w:name="envelope return" w:semiHidden="1" w:unhideWhenUsed="1"/>
@@ -1613,7 +1622,7 @@
     <w:lsdException w:name="Title" w:uiPriority="10" w:qFormat="1"/>
     <w:lsdException w:name="Closing" w:semiHidden="1" w:unhideWhenUsed="1"/>
     <w:lsdException w:name="Signature" w:semiHidden="1" w:unhideWhenUsed="1"/>
-    <w:lsdException w:name="Default Paragraph Font" w:uiPriority="1" w:semiHidden="1" w:unhideWhenUsed="1"/>
+    <w:lsdException w:name="Default Paragraph Font" w:semiHidden="1" w:uiPriority="1" w:unhideWhenUsed="1"/>
     <w:lsdException w:name="Body Text" w:semiHidden="1" w:unhideWhenUsed="1"/>
     <w:lsdException w:name="Body Text Indent" w:semiHidden="1" w:unhideWhenUsed="1"/>
     <w:lsdException w:name="List Continue" w:semiHidden="1" w:unhideWhenUsed="1"/>
@@ -1813,8 +1822,8 @@
     <w:lsdException w:name="Subtle Reference" w:uiPriority="31" w:qFormat="1"/>
     <w:lsdException w:name="Intense Reference" w:uiPriority="32" w:qFormat="1"/>
     <w:lsdException w:name="Book Title" w:uiPriority="33" w:qFormat="1"/>
-    <w:lsdException w:name="Bibliography" w:uiPriority="37" w:semiHidden="1" w:unhideWhenUsed="1"/>
-    <w:lsdException w:name="TOC Heading" w:uiPriority="39" w:semiHidden="1" w:unhideWhenUsed="1" w:qFormat="1"/>
+    <w:lsdException w:name="Bibliography" w:semiHidden="1" w:uiPriority="37" w:unhideWhenUsed="1"/>
+    <w:lsdException w:name="TOC Heading" w:semiHidden="1" w:uiPriority="39" w:unhideWhenUsed="1" w:qFormat="1"/>
     <w:lsdException w:name="Plain Table 1" w:uiPriority="41"/>
     <w:lsdException w:name="Plain Table 2" w:uiPriority="42"/>
     <w:lsdException w:name="Plain Table 3" w:uiPriority="43"/>
@@ -1925,345 +1934,18 @@
     <w:lsdException w:name="Unresolved Mention" w:semiHidden="1" w:unhideWhenUsed="1"/>
     <w:lsdException w:name="Smart Link" w:semiHidden="1" w:unhideWhenUsed="1"/>
   </w:latentStyles>
-  <w:style w:type="paragraph" w:styleId="Normal" w:default="1">
+  <w:style w:type="paragraph" w:default="1" w:styleId="Normal">
     <w:name w:val="Normal"/>
     <w:qFormat/>
     <w:pPr>
-      <w:widowControl/>
-      <w:bidi w:val="0"/>
-      <w:spacing w:lineRule="auto" w:line="259" w:before="0" w:after="160"/>
-      <w:jc w:val="left"/>
+      <w:spacing w:after="160" w:line="259" w:lineRule="auto"/>
     </w:pPr>
-    <w:rPr>
-      <w:rFonts w:ascii="Calibri" w:hAnsi="Calibri" w:eastAsia="Calibri" w:cs="" w:asciiTheme="minorHAnsi" w:cstheme="minorBidi" w:eastAsiaTheme="minorHAnsi" w:hAnsiTheme="minorHAnsi"/>
-      <w:color w:val="auto"/>
-      <w:kern w:val="0"/>
-      <w:sz w:val="22"/>
-      <w:szCs w:val="22"/>
-      <w:lang w:val="en-US" w:eastAsia="en-US" w:bidi="ar-SA"/>
-    </w:rPr>
-  </w:style>
-  <w:style w:type="character" w:styleId="DefaultParagraphFont" w:default="1">
+  </w:style>
+  <w:style w:type="character" w:default="1" w:styleId="DefaultParagraphFont">
     <w:name w:val="Default Paragraph Font"/>
     <w:uiPriority w:val="1"/>
     <w:semiHidden/>
     <w:unhideWhenUsed/>
-    <w:qFormat/>
-    <w:rPr/>
-  </w:style>
-  <w:style w:type="character" w:styleId="TitleChar" w:customStyle="1">
-    <w:name w:val="Title Char"/>
-    <w:basedOn w:val="DefaultParagraphFont"/>
-    <w:link w:val="Title"/>
-    <w:uiPriority w:val="10"/>
-    <w:qFormat/>
-    <w:rsid w:val="003a1043"/>
-    <w:rPr>
-      <w:rFonts w:ascii="Calibri Light" w:hAnsi="Calibri Light" w:eastAsia="" w:cs="" w:asciiTheme="majorHAnsi" w:cstheme="majorBidi" w:eastAsiaTheme="majorEastAsia" w:hAnsiTheme="majorHAnsi"/>
-      <w:spacing w:val="-10"/>
-      <w:kern w:val="2"/>
-      <w:sz w:val="56"/>
-      <w:szCs w:val="56"/>
-    </w:rPr>
-  </w:style>
-  <w:style w:type="character" w:styleId="InternetLink">
-    <w:name w:val="Hyperlink"/>
-    <w:basedOn w:val="DefaultParagraphFont"/>
-    <w:uiPriority w:val="99"/>
-    <w:unhideWhenUsed/>
-    <w:rsid w:val="00a746b1"/>
-    <w:rPr>
-      <w:color w:val="0563C1" w:themeColor="hyperlink"/>
-      <w:u w:val="single"/>
-    </w:rPr>
-  </w:style>
-  <w:style w:type="character" w:styleId="UnresolvedMention">
-    <w:name w:val="Unresolved Mention"/>
-    <w:basedOn w:val="DefaultParagraphFont"/>
-    <w:uiPriority w:val="99"/>
-    <w:semiHidden/>
-    <w:unhideWhenUsed/>
-    <w:qFormat/>
-    <w:rsid w:val="00a746b1"/>
-    <w:rPr>
-      <w:color w:val="605E5C"/>
-      <w:shd w:fill="E1DFDD" w:val="clear"/>
-    </w:rPr>
-  </w:style>
-  <w:style w:type="character" w:styleId="VisitedInternetLink">
-    <w:name w:val="FollowedHyperlink"/>
-    <w:basedOn w:val="DefaultParagraphFont"/>
-    <w:uiPriority w:val="99"/>
-    <w:semiHidden/>
-    <w:unhideWhenUsed/>
-    <w:rsid w:val="006b28ca"/>
-    <w:rPr>
-      <w:color w:val="954F72" w:themeColor="followedHyperlink"/>
-      <w:u w:val="single"/>
-    </w:rPr>
-  </w:style>
-  <w:style w:type="character" w:styleId="HeaderChar" w:customStyle="1">
-    <w:name w:val="Header Char"/>
-    <w:basedOn w:val="DefaultParagraphFont"/>
-    <w:link w:val="Header"/>
-    <w:uiPriority w:val="99"/>
-    <w:qFormat/>
-    <w:rsid w:val="009d68bf"/>
-    <w:rPr/>
-  </w:style>
-  <w:style w:type="character" w:styleId="FooterChar" w:customStyle="1">
-    <w:name w:val="Footer Char"/>
-    <w:basedOn w:val="DefaultParagraphFont"/>
-    <w:link w:val="Footer"/>
-    <w:uiPriority w:val="99"/>
-    <w:qFormat/>
-    <w:rsid w:val="009d68bf"/>
-    <w:rPr/>
-  </w:style>
-  <w:style w:type="character" w:styleId="Annotationreference">
-    <w:name w:val="annotation reference"/>
-    <w:basedOn w:val="DefaultParagraphFont"/>
-    <w:uiPriority w:val="99"/>
-    <w:semiHidden/>
-    <w:unhideWhenUsed/>
-    <w:qFormat/>
-    <w:rsid w:val="00ed039c"/>
-    <w:rPr>
-      <w:sz w:val="16"/>
-      <w:szCs w:val="16"/>
-    </w:rPr>
-  </w:style>
-  <w:style w:type="character" w:styleId="CommentTextChar" w:customStyle="1">
-    <w:name w:val="Comment Text Char"/>
-    <w:basedOn w:val="DefaultParagraphFont"/>
-    <w:link w:val="CommentText"/>
-    <w:uiPriority w:val="99"/>
-    <w:semiHidden/>
-    <w:qFormat/>
-    <w:rsid w:val="00ed039c"/>
-    <w:rPr>
-      <w:sz w:val="20"/>
-      <w:szCs w:val="20"/>
-    </w:rPr>
-  </w:style>
-  <w:style w:type="character" w:styleId="CommentSubjectChar" w:customStyle="1">
-    <w:name w:val="Comment Subject Char"/>
-    <w:basedOn w:val="CommentTextChar"/>
-    <w:link w:val="CommentSubject"/>
-    <w:uiPriority w:val="99"/>
-    <w:semiHidden/>
-    <w:qFormat/>
-    <w:rsid w:val="00ed039c"/>
-    <w:rPr>
-      <w:b/>
-      <w:bCs/>
-      <w:sz w:val="20"/>
-      <w:szCs w:val="20"/>
-    </w:rPr>
-  </w:style>
-  <w:style w:type="character" w:styleId="BalloonTextChar" w:customStyle="1">
-    <w:name w:val="Balloon Text Char"/>
-    <w:basedOn w:val="DefaultParagraphFont"/>
-    <w:link w:val="BalloonText"/>
-    <w:uiPriority w:val="99"/>
-    <w:semiHidden/>
-    <w:qFormat/>
-    <w:rsid w:val="00ed039c"/>
-    <w:rPr>
-      <w:rFonts w:ascii="Segoe UI" w:hAnsi="Segoe UI" w:cs="Segoe UI"/>
-      <w:sz w:val="18"/>
-      <w:szCs w:val="18"/>
-    </w:rPr>
-  </w:style>
-  <w:style w:type="paragraph" w:styleId="Heading">
-    <w:name w:val="Heading"/>
-    <w:basedOn w:val="Normal"/>
-    <w:next w:val="TextBody"/>
-    <w:qFormat/>
-    <w:pPr>
-      <w:keepNext w:val="true"/>
-      <w:spacing w:before="240" w:after="120"/>
-    </w:pPr>
-    <w:rPr>
-      <w:rFonts w:ascii="Liberation Sans" w:hAnsi="Liberation Sans" w:eastAsia="Noto Sans CJK SC" w:cs="Lohit Devanagari"/>
-      <w:sz w:val="28"/>
-      <w:szCs w:val="28"/>
-    </w:rPr>
-  </w:style>
-  <w:style w:type="paragraph" w:styleId="TextBody">
-    <w:name w:val="Body Text"/>
-    <w:basedOn w:val="Normal"/>
-    <w:pPr>
-      <w:spacing w:lineRule="auto" w:line="276" w:before="0" w:after="140"/>
-    </w:pPr>
-    <w:rPr/>
-  </w:style>
-  <w:style w:type="paragraph" w:styleId="List">
-    <w:name w:val="List"/>
-    <w:basedOn w:val="TextBody"/>
-    <w:pPr/>
-    <w:rPr>
-      <w:rFonts w:cs="Lohit Devanagari"/>
-    </w:rPr>
-  </w:style>
-  <w:style w:type="paragraph" w:styleId="Caption">
-    <w:name w:val="Caption"/>
-    <w:basedOn w:val="Normal"/>
-    <w:qFormat/>
-    <w:pPr>
-      <w:suppressLineNumbers/>
-      <w:spacing w:before="120" w:after="120"/>
-    </w:pPr>
-    <w:rPr>
-      <w:rFonts w:cs="Lohit Devanagari"/>
-      <w:i/>
-      <w:iCs/>
-      <w:sz w:val="24"/>
-      <w:szCs w:val="24"/>
-    </w:rPr>
-  </w:style>
-  <w:style w:type="paragraph" w:styleId="Index">
-    <w:name w:val="Index"/>
-    <w:basedOn w:val="Normal"/>
-    <w:qFormat/>
-    <w:pPr>
-      <w:suppressLineNumbers/>
-    </w:pPr>
-    <w:rPr>
-      <w:rFonts w:cs="Lohit Devanagari"/>
-    </w:rPr>
-  </w:style>
-  <w:style w:type="paragraph" w:styleId="Title">
-    <w:name w:val="Title"/>
-    <w:basedOn w:val="Normal"/>
-    <w:next w:val="Normal"/>
-    <w:link w:val="TitleChar"/>
-    <w:uiPriority w:val="10"/>
-    <w:qFormat/>
-    <w:rsid w:val="003a1043"/>
-    <w:pPr>
-      <w:spacing w:lineRule="auto" w:line="240" w:before="0" w:after="0"/>
-      <w:contextualSpacing/>
-    </w:pPr>
-    <w:rPr>
-      <w:rFonts w:ascii="Calibri Light" w:hAnsi="Calibri Light" w:eastAsia="" w:cs="" w:asciiTheme="majorHAnsi" w:cstheme="majorBidi" w:eastAsiaTheme="majorEastAsia" w:hAnsiTheme="majorHAnsi"/>
-      <w:spacing w:val="-10"/>
-      <w:kern w:val="2"/>
-      <w:sz w:val="56"/>
-      <w:szCs w:val="56"/>
-    </w:rPr>
-  </w:style>
-  <w:style w:type="paragraph" w:styleId="ListParagraph">
-    <w:name w:val="List Paragraph"/>
-    <w:basedOn w:val="Normal"/>
-    <w:uiPriority w:val="34"/>
-    <w:qFormat/>
-    <w:rsid w:val="00b576f1"/>
-    <w:pPr>
-      <w:spacing w:before="0" w:after="160"/>
-      <w:ind w:left="720" w:hanging="0"/>
-      <w:contextualSpacing/>
-    </w:pPr>
-    <w:rPr/>
-  </w:style>
-  <w:style w:type="paragraph" w:styleId="HeaderandFooter">
-    <w:name w:val="Header and Footer"/>
-    <w:basedOn w:val="Normal"/>
-    <w:qFormat/>
-    <w:pPr/>
-    <w:rPr/>
-  </w:style>
-  <w:style w:type="paragraph" w:styleId="Header">
-    <w:name w:val="Header"/>
-    <w:basedOn w:val="Normal"/>
-    <w:link w:val="HeaderChar"/>
-    <w:uiPriority w:val="99"/>
-    <w:unhideWhenUsed/>
-    <w:rsid w:val="009d68bf"/>
-    <w:pPr>
-      <w:tabs>
-        <w:tab w:val="clear" w:pos="720"/>
-        <w:tab w:val="center" w:pos="4680" w:leader="none"/>
-        <w:tab w:val="right" w:pos="9360" w:leader="none"/>
-      </w:tabs>
-      <w:spacing w:lineRule="auto" w:line="240" w:before="0" w:after="0"/>
-    </w:pPr>
-    <w:rPr/>
-  </w:style>
-  <w:style w:type="paragraph" w:styleId="Footer">
-    <w:name w:val="Footer"/>
-    <w:basedOn w:val="Normal"/>
-    <w:link w:val="FooterChar"/>
-    <w:uiPriority w:val="99"/>
-    <w:unhideWhenUsed/>
-    <w:rsid w:val="009d68bf"/>
-    <w:pPr>
-      <w:tabs>
-        <w:tab w:val="clear" w:pos="720"/>
-        <w:tab w:val="center" w:pos="4680" w:leader="none"/>
-        <w:tab w:val="right" w:pos="9360" w:leader="none"/>
-      </w:tabs>
-      <w:spacing w:lineRule="auto" w:line="240" w:before="0" w:after="0"/>
-    </w:pPr>
-    <w:rPr/>
-  </w:style>
-  <w:style w:type="paragraph" w:styleId="Annotationtext">
-    <w:name w:val="annotation text"/>
-    <w:basedOn w:val="Normal"/>
-    <w:link w:val="CommentTextChar"/>
-    <w:uiPriority w:val="99"/>
-    <w:semiHidden/>
-    <w:unhideWhenUsed/>
-    <w:qFormat/>
-    <w:rsid w:val="00ed039c"/>
-    <w:pPr>
-      <w:spacing w:lineRule="auto" w:line="240"/>
-    </w:pPr>
-    <w:rPr>
-      <w:sz w:val="20"/>
-      <w:szCs w:val="20"/>
-    </w:rPr>
-  </w:style>
-  <w:style w:type="paragraph" w:styleId="Annotationsubject">
-    <w:name w:val="annotation subject"/>
-    <w:basedOn w:val="Annotationtext"/>
-    <w:next w:val="Annotationtext"/>
-    <w:link w:val="CommentSubjectChar"/>
-    <w:uiPriority w:val="99"/>
-    <w:semiHidden/>
-    <w:unhideWhenUsed/>
-    <w:qFormat/>
-    <w:rsid w:val="00ed039c"/>
-    <w:pPr/>
-    <w:rPr>
-      <w:b/>
-      <w:bCs/>
-    </w:rPr>
-  </w:style>
-  <w:style w:type="paragraph" w:styleId="BalloonText">
-    <w:name w:val="Balloon Text"/>
-    <w:basedOn w:val="Normal"/>
-    <w:link w:val="BalloonTextChar"/>
-    <w:uiPriority w:val="99"/>
-    <w:semiHidden/>
-    <w:unhideWhenUsed/>
-    <w:qFormat/>
-    <w:rsid w:val="00ed039c"/>
-    <w:pPr>
-      <w:spacing w:lineRule="auto" w:line="240" w:before="0" w:after="0"/>
-    </w:pPr>
-    <w:rPr>
-      <w:rFonts w:ascii="Segoe UI" w:hAnsi="Segoe UI" w:cs="Segoe UI"/>
-      <w:sz w:val="18"/>
-      <w:szCs w:val="18"/>
-    </w:rPr>
-  </w:style>
-  <w:style w:type="numbering" w:styleId="NoList" w:default="1">
-    <w:name w:val="No List"/>
-    <w:uiPriority w:val="99"/>
-    <w:semiHidden/>
-    <w:unhideWhenUsed/>
-    <w:qFormat/>
   </w:style>
   <w:style w:type="table" w:default="1" w:styleId="TableNormal">
     <w:name w:val="Normal Table"/>
@@ -2279,6 +1961,306 @@
         <w:right w:w="108" w:type="dxa"/>
       </w:tblCellMar>
     </w:tblPr>
+  </w:style>
+  <w:style w:type="numbering" w:default="1" w:styleId="NoList">
+    <w:name w:val="No List"/>
+    <w:uiPriority w:val="99"/>
+    <w:semiHidden/>
+    <w:unhideWhenUsed/>
+  </w:style>
+  <w:style w:type="character" w:customStyle="1" w:styleId="TitleChar">
+    <w:name w:val="Title Char"/>
+    <w:basedOn w:val="DefaultParagraphFont"/>
+    <w:link w:val="Title"/>
+    <w:uiPriority w:val="10"/>
+    <w:qFormat/>
+    <w:rsid w:val="003A1043"/>
+    <w:rPr>
+      <w:rFonts w:asciiTheme="majorHAnsi" w:eastAsiaTheme="majorEastAsia" w:hAnsiTheme="majorHAnsi" w:cstheme="majorBidi"/>
+      <w:spacing w:val="-10"/>
+      <w:kern w:val="2"/>
+      <w:sz w:val="56"/>
+      <w:szCs w:val="56"/>
+    </w:rPr>
+  </w:style>
+  <w:style w:type="character" w:styleId="Hyperlink">
+    <w:name w:val="Hyperlink"/>
+    <w:basedOn w:val="DefaultParagraphFont"/>
+    <w:uiPriority w:val="99"/>
+    <w:unhideWhenUsed/>
+    <w:rsid w:val="00A746B1"/>
+    <w:rPr>
+      <w:color w:val="0563C1" w:themeColor="hyperlink"/>
+      <w:u w:val="single"/>
+    </w:rPr>
+  </w:style>
+  <w:style w:type="character" w:styleId="UnresolvedMention">
+    <w:name w:val="Unresolved Mention"/>
+    <w:basedOn w:val="DefaultParagraphFont"/>
+    <w:uiPriority w:val="99"/>
+    <w:semiHidden/>
+    <w:unhideWhenUsed/>
+    <w:qFormat/>
+    <w:rsid w:val="00A746B1"/>
+    <w:rPr>
+      <w:color w:val="605E5C"/>
+      <w:shd w:val="clear" w:color="auto" w:fill="E1DFDD"/>
+    </w:rPr>
+  </w:style>
+  <w:style w:type="character" w:styleId="FollowedHyperlink">
+    <w:name w:val="FollowedHyperlink"/>
+    <w:basedOn w:val="DefaultParagraphFont"/>
+    <w:uiPriority w:val="99"/>
+    <w:semiHidden/>
+    <w:unhideWhenUsed/>
+    <w:rsid w:val="006B28CA"/>
+    <w:rPr>
+      <w:color w:val="954F72" w:themeColor="followedHyperlink"/>
+      <w:u w:val="single"/>
+    </w:rPr>
+  </w:style>
+  <w:style w:type="character" w:customStyle="1" w:styleId="HeaderChar">
+    <w:name w:val="Header Char"/>
+    <w:basedOn w:val="DefaultParagraphFont"/>
+    <w:link w:val="Header"/>
+    <w:uiPriority w:val="99"/>
+    <w:qFormat/>
+    <w:rsid w:val="009D68BF"/>
+  </w:style>
+  <w:style w:type="character" w:customStyle="1" w:styleId="FooterChar">
+    <w:name w:val="Footer Char"/>
+    <w:basedOn w:val="DefaultParagraphFont"/>
+    <w:link w:val="Footer"/>
+    <w:uiPriority w:val="99"/>
+    <w:qFormat/>
+    <w:rsid w:val="009D68BF"/>
+  </w:style>
+  <w:style w:type="character" w:styleId="CommentReference">
+    <w:name w:val="annotation reference"/>
+    <w:basedOn w:val="DefaultParagraphFont"/>
+    <w:uiPriority w:val="99"/>
+    <w:semiHidden/>
+    <w:unhideWhenUsed/>
+    <w:qFormat/>
+    <w:rsid w:val="00ED039C"/>
+    <w:rPr>
+      <w:sz w:val="16"/>
+      <w:szCs w:val="16"/>
+    </w:rPr>
+  </w:style>
+  <w:style w:type="character" w:customStyle="1" w:styleId="CommentTextChar">
+    <w:name w:val="Comment Text Char"/>
+    <w:basedOn w:val="DefaultParagraphFont"/>
+    <w:link w:val="CommentText"/>
+    <w:uiPriority w:val="99"/>
+    <w:semiHidden/>
+    <w:qFormat/>
+    <w:rsid w:val="00ED039C"/>
+    <w:rPr>
+      <w:sz w:val="20"/>
+      <w:szCs w:val="20"/>
+    </w:rPr>
+  </w:style>
+  <w:style w:type="character" w:customStyle="1" w:styleId="CommentSubjectChar">
+    <w:name w:val="Comment Subject Char"/>
+    <w:basedOn w:val="CommentTextChar"/>
+    <w:link w:val="CommentSubject"/>
+    <w:uiPriority w:val="99"/>
+    <w:semiHidden/>
+    <w:qFormat/>
+    <w:rsid w:val="00ED039C"/>
+    <w:rPr>
+      <w:b/>
+      <w:bCs/>
+      <w:sz w:val="20"/>
+      <w:szCs w:val="20"/>
+    </w:rPr>
+  </w:style>
+  <w:style w:type="character" w:customStyle="1" w:styleId="BalloonTextChar">
+    <w:name w:val="Balloon Text Char"/>
+    <w:basedOn w:val="DefaultParagraphFont"/>
+    <w:link w:val="BalloonText"/>
+    <w:uiPriority w:val="99"/>
+    <w:semiHidden/>
+    <w:qFormat/>
+    <w:rsid w:val="00ED039C"/>
+    <w:rPr>
+      <w:rFonts w:ascii="Segoe UI" w:hAnsi="Segoe UI" w:cs="Segoe UI"/>
+      <w:sz w:val="18"/>
+      <w:szCs w:val="18"/>
+    </w:rPr>
+  </w:style>
+  <w:style w:type="paragraph" w:customStyle="1" w:styleId="Heading">
+    <w:name w:val="Heading"/>
+    <w:basedOn w:val="Normal"/>
+    <w:next w:val="BodyText"/>
+    <w:qFormat/>
+    <w:pPr>
+      <w:keepNext/>
+      <w:spacing w:before="240" w:after="120"/>
+    </w:pPr>
+    <w:rPr>
+      <w:rFonts w:ascii="Liberation Sans" w:eastAsia="Noto Sans CJK SC" w:hAnsi="Liberation Sans" w:cs="Lohit Devanagari"/>
+      <w:sz w:val="28"/>
+      <w:szCs w:val="28"/>
+    </w:rPr>
+  </w:style>
+  <w:style w:type="paragraph" w:styleId="BodyText">
+    <w:name w:val="Body Text"/>
+    <w:basedOn w:val="Normal"/>
+    <w:pPr>
+      <w:spacing w:after="140" w:line="276" w:lineRule="auto"/>
+    </w:pPr>
+  </w:style>
+  <w:style w:type="paragraph" w:styleId="List">
+    <w:name w:val="List"/>
+    <w:basedOn w:val="BodyText"/>
+    <w:rPr>
+      <w:rFonts w:cs="Lohit Devanagari"/>
+    </w:rPr>
+  </w:style>
+  <w:style w:type="paragraph" w:styleId="Caption">
+    <w:name w:val="caption"/>
+    <w:basedOn w:val="Normal"/>
+    <w:qFormat/>
+    <w:pPr>
+      <w:suppressLineNumbers/>
+      <w:spacing w:before="120" w:after="120"/>
+    </w:pPr>
+    <w:rPr>
+      <w:rFonts w:cs="Lohit Devanagari"/>
+      <w:i/>
+      <w:iCs/>
+      <w:sz w:val="24"/>
+      <w:szCs w:val="24"/>
+    </w:rPr>
+  </w:style>
+  <w:style w:type="paragraph" w:customStyle="1" w:styleId="Index">
+    <w:name w:val="Index"/>
+    <w:basedOn w:val="Normal"/>
+    <w:qFormat/>
+    <w:pPr>
+      <w:suppressLineNumbers/>
+    </w:pPr>
+    <w:rPr>
+      <w:rFonts w:cs="Lohit Devanagari"/>
+    </w:rPr>
+  </w:style>
+  <w:style w:type="paragraph" w:styleId="Title">
+    <w:name w:val="Title"/>
+    <w:basedOn w:val="Normal"/>
+    <w:next w:val="Normal"/>
+    <w:link w:val="TitleChar"/>
+    <w:uiPriority w:val="10"/>
+    <w:qFormat/>
+    <w:rsid w:val="003A1043"/>
+    <w:pPr>
+      <w:spacing w:after="0" w:line="240" w:lineRule="auto"/>
+      <w:contextualSpacing/>
+    </w:pPr>
+    <w:rPr>
+      <w:rFonts w:asciiTheme="majorHAnsi" w:eastAsiaTheme="majorEastAsia" w:hAnsiTheme="majorHAnsi" w:cstheme="majorBidi"/>
+      <w:spacing w:val="-10"/>
+      <w:kern w:val="2"/>
+      <w:sz w:val="56"/>
+      <w:szCs w:val="56"/>
+    </w:rPr>
+  </w:style>
+  <w:style w:type="paragraph" w:styleId="ListParagraph">
+    <w:name w:val="List Paragraph"/>
+    <w:basedOn w:val="Normal"/>
+    <w:uiPriority w:val="34"/>
+    <w:qFormat/>
+    <w:rsid w:val="00B576F1"/>
+    <w:pPr>
+      <w:ind w:left="720"/>
+      <w:contextualSpacing/>
+    </w:pPr>
+  </w:style>
+  <w:style w:type="paragraph" w:customStyle="1" w:styleId="HeaderandFooter">
+    <w:name w:val="Header and Footer"/>
+    <w:basedOn w:val="Normal"/>
+    <w:qFormat/>
+  </w:style>
+  <w:style w:type="paragraph" w:styleId="Header">
+    <w:name w:val="header"/>
+    <w:basedOn w:val="Normal"/>
+    <w:link w:val="HeaderChar"/>
+    <w:uiPriority w:val="99"/>
+    <w:unhideWhenUsed/>
+    <w:rsid w:val="009D68BF"/>
+    <w:pPr>
+      <w:tabs>
+        <w:tab w:val="center" w:pos="4680"/>
+        <w:tab w:val="right" w:pos="9360"/>
+      </w:tabs>
+      <w:spacing w:after="0" w:line="240" w:lineRule="auto"/>
+    </w:pPr>
+  </w:style>
+  <w:style w:type="paragraph" w:styleId="Footer">
+    <w:name w:val="footer"/>
+    <w:basedOn w:val="Normal"/>
+    <w:link w:val="FooterChar"/>
+    <w:uiPriority w:val="99"/>
+    <w:unhideWhenUsed/>
+    <w:rsid w:val="009D68BF"/>
+    <w:pPr>
+      <w:tabs>
+        <w:tab w:val="center" w:pos="4680"/>
+        <w:tab w:val="right" w:pos="9360"/>
+      </w:tabs>
+      <w:spacing w:after="0" w:line="240" w:lineRule="auto"/>
+    </w:pPr>
+  </w:style>
+  <w:style w:type="paragraph" w:styleId="CommentText">
+    <w:name w:val="annotation text"/>
+    <w:basedOn w:val="Normal"/>
+    <w:link w:val="CommentTextChar"/>
+    <w:uiPriority w:val="99"/>
+    <w:semiHidden/>
+    <w:unhideWhenUsed/>
+    <w:qFormat/>
+    <w:rsid w:val="00ED039C"/>
+    <w:pPr>
+      <w:spacing w:line="240" w:lineRule="auto"/>
+    </w:pPr>
+    <w:rPr>
+      <w:sz w:val="20"/>
+      <w:szCs w:val="20"/>
+    </w:rPr>
+  </w:style>
+  <w:style w:type="paragraph" w:styleId="CommentSubject">
+    <w:name w:val="annotation subject"/>
+    <w:basedOn w:val="CommentText"/>
+    <w:next w:val="CommentText"/>
+    <w:link w:val="CommentSubjectChar"/>
+    <w:uiPriority w:val="99"/>
+    <w:semiHidden/>
+    <w:unhideWhenUsed/>
+    <w:qFormat/>
+    <w:rsid w:val="00ED039C"/>
+    <w:rPr>
+      <w:b/>
+      <w:bCs/>
+    </w:rPr>
+  </w:style>
+  <w:style w:type="paragraph" w:styleId="BalloonText">
+    <w:name w:val="Balloon Text"/>
+    <w:basedOn w:val="Normal"/>
+    <w:link w:val="BalloonTextChar"/>
+    <w:uiPriority w:val="99"/>
+    <w:semiHidden/>
+    <w:unhideWhenUsed/>
+    <w:qFormat/>
+    <w:rsid w:val="00ED039C"/>
+    <w:pPr>
+      <w:spacing w:after="0" w:line="240" w:lineRule="auto"/>
+    </w:pPr>
+    <w:rPr>
+      <w:rFonts w:ascii="Segoe UI" w:hAnsi="Segoe UI" w:cs="Segoe UI"/>
+      <w:sz w:val="18"/>
+      <w:szCs w:val="18"/>
+    </w:rPr>
   </w:style>
 </w:styles>
 </file>

</xml_diff>